<commit_message>
Dodatno sminkanje SSU-ova iz grupe 3 i grupe 5
</commit_message>
<xml_diff>
--- a/Faza 2 - SSU i prototipi/3.2 SSU - postavljanje recenzije.docx
+++ b/Faza 2 - SSU i prototipi/3.2 SSU - postavljanje recenzije.docx
@@ -492,6 +492,7 @@
           <w:b/>
           <w:sz w:val="40"/>
           <w:szCs w:val="40"/>
+          <w:lang w:val="sr-Latn-RS"/>
         </w:rPr>
       </w:pPr>
       <w:proofErr w:type="spellStart"/>
@@ -582,7 +583,6 @@
         </w:rPr>
         <w:t xml:space="preserve"> </w:t>
       </w:r>
-      <w:proofErr w:type="spellStart"/>
       <w:r>
         <w:rPr>
           <w:rFonts w:asciiTheme="minorHAnsi" w:hAnsiTheme="minorHAnsi" w:cstheme="minorHAnsi"/>
@@ -590,10 +590,11 @@
           <w:i/>
           <w:sz w:val="40"/>
           <w:szCs w:val="40"/>
-        </w:rPr>
-        <w:t>književna</w:t>
-      </w:r>
-      <w:proofErr w:type="spellEnd"/>
+          <w:lang w:val="sr-Latn-RS"/>
+        </w:rPr>
+        <w:t xml:space="preserve">obične korisnike, </w:t>
+      </w:r>
+      <w:proofErr w:type="spellStart"/>
       <w:r>
         <w:rPr>
           <w:rFonts w:asciiTheme="minorHAnsi" w:hAnsiTheme="minorHAnsi" w:cstheme="minorHAnsi"/>
@@ -602,9 +603,9 @@
           <w:sz w:val="40"/>
           <w:szCs w:val="40"/>
         </w:rPr>
-        <w:t xml:space="preserve"> </w:t>
-      </w:r>
-      <w:proofErr w:type="spellStart"/>
+        <w:t>književna</w:t>
+      </w:r>
+      <w:proofErr w:type="spellEnd"/>
       <w:r>
         <w:rPr>
           <w:rFonts w:asciiTheme="minorHAnsi" w:hAnsiTheme="minorHAnsi" w:cstheme="minorHAnsi"/>
@@ -613,9 +614,9 @@
           <w:sz w:val="40"/>
           <w:szCs w:val="40"/>
         </w:rPr>
-        <w:t>dela</w:t>
-      </w:r>
-      <w:proofErr w:type="spellEnd"/>
+        <w:t xml:space="preserve"> </w:t>
+      </w:r>
+      <w:proofErr w:type="spellStart"/>
       <w:r>
         <w:rPr>
           <w:rFonts w:asciiTheme="minorHAnsi" w:hAnsiTheme="minorHAnsi" w:cstheme="minorHAnsi"/>
@@ -624,9 +625,9 @@
           <w:sz w:val="40"/>
           <w:szCs w:val="40"/>
         </w:rPr>
-        <w:t xml:space="preserve">, </w:t>
-      </w:r>
-      <w:proofErr w:type="spellStart"/>
+        <w:t>dela</w:t>
+      </w:r>
+      <w:proofErr w:type="spellEnd"/>
       <w:r>
         <w:rPr>
           <w:rFonts w:asciiTheme="minorHAnsi" w:hAnsiTheme="minorHAnsi" w:cstheme="minorHAnsi"/>
@@ -635,9 +636,9 @@
           <w:sz w:val="40"/>
           <w:szCs w:val="40"/>
         </w:rPr>
-        <w:t>autore</w:t>
-      </w:r>
-      <w:proofErr w:type="spellEnd"/>
+        <w:t xml:space="preserve">, </w:t>
+      </w:r>
+      <w:proofErr w:type="spellStart"/>
       <w:r>
         <w:rPr>
           <w:rFonts w:asciiTheme="minorHAnsi" w:hAnsiTheme="minorHAnsi" w:cstheme="minorHAnsi"/>
@@ -646,9 +647,9 @@
           <w:sz w:val="40"/>
           <w:szCs w:val="40"/>
         </w:rPr>
-        <w:t xml:space="preserve"> i </w:t>
-      </w:r>
-      <w:proofErr w:type="spellStart"/>
+        <w:t>autore</w:t>
+      </w:r>
+      <w:proofErr w:type="spellEnd"/>
       <w:r>
         <w:rPr>
           <w:rFonts w:asciiTheme="minorHAnsi" w:hAnsiTheme="minorHAnsi" w:cstheme="minorHAnsi"/>
@@ -657,9 +658,8 @@
           <w:sz w:val="40"/>
           <w:szCs w:val="40"/>
         </w:rPr>
-        <w:t>izdavačke</w:t>
-      </w:r>
-      <w:proofErr w:type="spellEnd"/>
+        <w:t xml:space="preserve"> </w:t>
+      </w:r>
       <w:r>
         <w:rPr>
           <w:rFonts w:asciiTheme="minorHAnsi" w:hAnsiTheme="minorHAnsi" w:cstheme="minorHAnsi"/>
@@ -667,21 +667,10 @@
           <w:i/>
           <w:sz w:val="40"/>
           <w:szCs w:val="40"/>
-        </w:rPr>
-        <w:t xml:space="preserve"> </w:t>
-      </w:r>
-      <w:proofErr w:type="spellStart"/>
-      <w:r>
-        <w:rPr>
-          <w:rFonts w:asciiTheme="minorHAnsi" w:hAnsiTheme="minorHAnsi" w:cstheme="minorHAnsi"/>
-          <w:b/>
-          <w:i/>
-          <w:sz w:val="40"/>
-          <w:szCs w:val="40"/>
-        </w:rPr>
-        <w:t>kuće</w:t>
-      </w:r>
-      <w:proofErr w:type="spellEnd"/>
+          <w:lang w:val="sr-Latn-RS"/>
+        </w:rPr>
+        <w:t>i izdavačke kuće</w:t>
+      </w:r>
     </w:p>
     <w:p>
       <w:pPr>
@@ -709,15 +698,35 @@
         <w:jc w:val="center"/>
         <w:rPr>
           <w:rFonts w:asciiTheme="minorHAnsi" w:hAnsiTheme="minorHAnsi" w:cstheme="minorHAnsi"/>
-        </w:rPr>
-      </w:pPr>
+          <w:lang w:val="sr-Latn-RS"/>
+        </w:rPr>
+      </w:pPr>
+      <w:proofErr w:type="spellStart"/>
       <w:r>
         <w:rPr>
           <w:rFonts w:asciiTheme="minorHAnsi" w:eastAsia="Arial" w:hAnsiTheme="minorHAnsi" w:cstheme="minorHAnsi"/>
           <w:b/>
           <w:sz w:val="28"/>
         </w:rPr>
-        <w:t xml:space="preserve">Verzija 1.0 </w:t>
+        <w:t>Verzija</w:t>
+      </w:r>
+      <w:proofErr w:type="spellEnd"/>
+      <w:r>
+        <w:rPr>
+          <w:rFonts w:asciiTheme="minorHAnsi" w:eastAsia="Arial" w:hAnsiTheme="minorHAnsi" w:cstheme="minorHAnsi"/>
+          <w:b/>
+          <w:sz w:val="28"/>
+        </w:rPr>
+        <w:t xml:space="preserve"> 1.</w:t>
+      </w:r>
+      <w:r>
+        <w:rPr>
+          <w:rFonts w:asciiTheme="minorHAnsi" w:eastAsia="Arial" w:hAnsiTheme="minorHAnsi" w:cstheme="minorHAnsi"/>
+          <w:b/>
+          <w:sz w:val="28"/>
+          <w:lang w:val="sr-Latn-RS"/>
+        </w:rPr>
+        <w:t>1</w:t>
       </w:r>
     </w:p>
     <w:p>
@@ -1027,8 +1036,16 @@
               <w:jc w:val="center"/>
               <w:rPr>
                 <w:rFonts w:asciiTheme="minorHAnsi" w:hAnsiTheme="minorHAnsi" w:cstheme="minorHAnsi"/>
+                <w:lang w:val="sr-Latn-RS"/>
               </w:rPr>
             </w:pPr>
+            <w:r>
+              <w:rPr>
+                <w:rFonts w:asciiTheme="minorHAnsi" w:hAnsiTheme="minorHAnsi" w:cstheme="minorHAnsi"/>
+                <w:lang w:val="sr-Latn-RS"/>
+              </w:rPr>
+              <w:t>12.04.2023.</w:t>
+            </w:r>
           </w:p>
         </w:tc>
         <w:tc>
@@ -1046,8 +1063,16 @@
               <w:jc w:val="center"/>
               <w:rPr>
                 <w:rFonts w:asciiTheme="minorHAnsi" w:hAnsiTheme="minorHAnsi" w:cstheme="minorHAnsi"/>
+                <w:lang w:val="sr-Latn-RS"/>
               </w:rPr>
             </w:pPr>
+            <w:r>
+              <w:rPr>
+                <w:rFonts w:asciiTheme="minorHAnsi" w:hAnsiTheme="minorHAnsi" w:cstheme="minorHAnsi"/>
+                <w:lang w:val="sr-Latn-RS"/>
+              </w:rPr>
+              <w:t>1.1</w:t>
+            </w:r>
           </w:p>
         </w:tc>
         <w:tc>
@@ -1065,8 +1090,23 @@
               <w:jc w:val="center"/>
               <w:rPr>
                 <w:rFonts w:asciiTheme="minorHAnsi" w:hAnsiTheme="minorHAnsi" w:cstheme="minorHAnsi"/>
+                <w:lang w:val="sr-Latn-RS"/>
               </w:rPr>
             </w:pPr>
+            <w:r>
+              <w:rPr>
+                <w:rFonts w:asciiTheme="minorHAnsi" w:hAnsiTheme="minorHAnsi" w:cstheme="minorHAnsi"/>
+                <w:lang w:val="sr-Latn-RS"/>
+              </w:rPr>
+              <w:t>Izdavačke kuće ne mogu da postavljaju recenzije</w:t>
+            </w:r>
+            <w:r>
+              <w:rPr>
+                <w:rFonts w:asciiTheme="minorHAnsi" w:hAnsiTheme="minorHAnsi" w:cstheme="minorHAnsi"/>
+                <w:lang w:val="sr-Latn-RS"/>
+              </w:rPr>
+              <w:t>, dok se za obične korisnike mogu ostavljati recenzije</w:t>
+            </w:r>
           </w:p>
         </w:tc>
         <w:tc>
@@ -1084,8 +1124,25 @@
               <w:jc w:val="center"/>
               <w:rPr>
                 <w:rFonts w:asciiTheme="minorHAnsi" w:hAnsiTheme="minorHAnsi" w:cstheme="minorHAnsi"/>
+                <w:lang w:val="sr-Latn-RS"/>
               </w:rPr>
             </w:pPr>
+            <w:r>
+              <w:rPr>
+                <w:rFonts w:asciiTheme="minorHAnsi" w:hAnsiTheme="minorHAnsi" w:cstheme="minorHAnsi"/>
+                <w:lang w:val="sr-Latn-RS"/>
+              </w:rPr>
+              <w:t xml:space="preserve">Luka </w:t>
+            </w:r>
+            <w:proofErr w:type="spellStart"/>
+            <w:r>
+              <w:rPr>
+                <w:rFonts w:asciiTheme="minorHAnsi" w:hAnsiTheme="minorHAnsi" w:cstheme="minorHAnsi"/>
+                <w:lang w:val="sr-Latn-RS"/>
+              </w:rPr>
+              <w:t>Nevajda</w:t>
+            </w:r>
+            <w:proofErr w:type="spellEnd"/>
           </w:p>
         </w:tc>
       </w:tr>
@@ -1373,7 +1430,7 @@
             </w:rPr>
             <w:fldChar w:fldCharType="separate"/>
           </w:r>
-          <w:hyperlink w:anchor="_Toc130380323" w:history="1">
+          <w:hyperlink w:anchor="_Toc132219634" w:history="1">
             <w:r>
               <w:rPr>
                 <w:rStyle w:val="Hyperlink"/>
@@ -1424,7 +1481,7 @@
                 <w:noProof/>
                 <w:webHidden/>
               </w:rPr>
-              <w:instrText xml:space="preserve"> PAGEREF _Toc130380323 \h </w:instrText>
+              <w:instrText xml:space="preserve"> PAGEREF _Toc132219634 \h </w:instrText>
             </w:r>
             <w:r>
               <w:rPr>
@@ -1475,7 +1532,7 @@
               <w:lang w:val="en-RS" w:eastAsia="en-GB"/>
             </w:rPr>
           </w:pPr>
-          <w:hyperlink w:anchor="_Toc130380324" w:history="1">
+          <w:hyperlink w:anchor="_Toc132219635" w:history="1">
             <w:r>
               <w:rPr>
                 <w:rStyle w:val="Hyperlink"/>
@@ -1526,7 +1583,7 @@
                 <w:noProof/>
                 <w:webHidden/>
               </w:rPr>
-              <w:instrText xml:space="preserve"> PAGEREF _Toc130380324 \h </w:instrText>
+              <w:instrText xml:space="preserve"> PAGEREF _Toc132219635 \h </w:instrText>
             </w:r>
             <w:r>
               <w:rPr>
@@ -1577,7 +1634,7 @@
               <w:lang w:val="en-RS" w:eastAsia="en-GB"/>
             </w:rPr>
           </w:pPr>
-          <w:hyperlink w:anchor="_Toc130380325" w:history="1">
+          <w:hyperlink w:anchor="_Toc132219636" w:history="1">
             <w:r>
               <w:rPr>
                 <w:rStyle w:val="Hyperlink"/>
@@ -1628,7 +1685,7 @@
                 <w:noProof/>
                 <w:webHidden/>
               </w:rPr>
-              <w:instrText xml:space="preserve"> PAGEREF _Toc130380325 \h </w:instrText>
+              <w:instrText xml:space="preserve"> PAGEREF _Toc132219636 \h </w:instrText>
             </w:r>
             <w:r>
               <w:rPr>
@@ -1679,7 +1736,7 @@
               <w:lang w:val="en-RS" w:eastAsia="en-GB"/>
             </w:rPr>
           </w:pPr>
-          <w:hyperlink w:anchor="_Toc130380326" w:history="1">
+          <w:hyperlink w:anchor="_Toc132219637" w:history="1">
             <w:r>
               <w:rPr>
                 <w:rStyle w:val="Hyperlink"/>
@@ -1730,7 +1787,7 @@
                 <w:noProof/>
                 <w:webHidden/>
               </w:rPr>
-              <w:instrText xml:space="preserve"> PAGEREF _Toc130380326 \h </w:instrText>
+              <w:instrText xml:space="preserve"> PAGEREF _Toc132219637 \h </w:instrText>
             </w:r>
             <w:r>
               <w:rPr>
@@ -1781,7 +1838,7 @@
               <w:lang w:val="en-RS" w:eastAsia="en-GB"/>
             </w:rPr>
           </w:pPr>
-          <w:hyperlink w:anchor="_Toc130380327" w:history="1">
+          <w:hyperlink w:anchor="_Toc132219638" w:history="1">
             <w:r>
               <w:rPr>
                 <w:rStyle w:val="Hyperlink"/>
@@ -1832,7 +1889,7 @@
                 <w:noProof/>
                 <w:webHidden/>
               </w:rPr>
-              <w:instrText xml:space="preserve"> PAGEREF _Toc130380327 \h </w:instrText>
+              <w:instrText xml:space="preserve"> PAGEREF _Toc132219638 \h </w:instrText>
             </w:r>
             <w:r>
               <w:rPr>
@@ -1883,7 +1940,7 @@
               <w:lang w:val="en-RS" w:eastAsia="en-GB"/>
             </w:rPr>
           </w:pPr>
-          <w:hyperlink w:anchor="_Toc130380328" w:history="1">
+          <w:hyperlink w:anchor="_Toc132219639" w:history="1">
             <w:r>
               <w:rPr>
                 <w:rStyle w:val="Hyperlink"/>
@@ -1919,7 +1976,7 @@
                 <w:noProof/>
                 <w:lang w:val="sr-Latn-RS"/>
               </w:rPr>
-              <w:t>ostavljanja recenzije književnog dela, autora ili izdavačke kuće</w:t>
+              <w:t>ostavljanja recenzije za običnog korisnika, književno delo, autora ili izdavačku kuću</w:t>
             </w:r>
             <w:r>
               <w:rPr>
@@ -1943,7 +2000,7 @@
                 <w:noProof/>
                 <w:webHidden/>
               </w:rPr>
-              <w:instrText xml:space="preserve"> PAGEREF _Toc130380328 \h </w:instrText>
+              <w:instrText xml:space="preserve"> PAGEREF _Toc132219639 \h </w:instrText>
             </w:r>
             <w:r>
               <w:rPr>
@@ -1994,7 +2051,7 @@
               <w:lang w:val="en-RS" w:eastAsia="en-GB"/>
             </w:rPr>
           </w:pPr>
-          <w:hyperlink w:anchor="_Toc130380329" w:history="1">
+          <w:hyperlink w:anchor="_Toc132219640" w:history="1">
             <w:r>
               <w:rPr>
                 <w:rStyle w:val="Hyperlink"/>
@@ -2045,7 +2102,7 @@
                 <w:noProof/>
                 <w:webHidden/>
               </w:rPr>
-              <w:instrText xml:space="preserve"> PAGEREF _Toc130380329 \h </w:instrText>
+              <w:instrText xml:space="preserve"> PAGEREF _Toc132219640 \h </w:instrText>
             </w:r>
             <w:r>
               <w:rPr>
@@ -2096,7 +2153,7 @@
               <w:lang w:val="en-RS" w:eastAsia="en-GB"/>
             </w:rPr>
           </w:pPr>
-          <w:hyperlink w:anchor="_Toc130380330" w:history="1">
+          <w:hyperlink w:anchor="_Toc132219641" w:history="1">
             <w:r>
               <w:rPr>
                 <w:rStyle w:val="Hyperlink"/>
@@ -2147,7 +2204,7 @@
                 <w:noProof/>
                 <w:webHidden/>
               </w:rPr>
-              <w:instrText xml:space="preserve"> PAGEREF _Toc130380330 \h </w:instrText>
+              <w:instrText xml:space="preserve"> PAGEREF _Toc132219641 \h </w:instrText>
             </w:r>
             <w:r>
               <w:rPr>
@@ -2198,7 +2255,7 @@
               <w:lang w:val="en-RS" w:eastAsia="en-GB"/>
             </w:rPr>
           </w:pPr>
-          <w:hyperlink w:anchor="_Toc130380331" w:history="1">
+          <w:hyperlink w:anchor="_Toc132219642" w:history="1">
             <w:r>
               <w:rPr>
                 <w:rStyle w:val="Hyperlink"/>
@@ -2258,7 +2315,7 @@
                 <w:noProof/>
                 <w:webHidden/>
               </w:rPr>
-              <w:instrText xml:space="preserve"> PAGEREF _Toc130380331 \h </w:instrText>
+              <w:instrText xml:space="preserve"> PAGEREF _Toc132219642 \h </w:instrText>
             </w:r>
             <w:r>
               <w:rPr>
@@ -2309,7 +2366,7 @@
               <w:lang w:val="en-RS" w:eastAsia="en-GB"/>
             </w:rPr>
           </w:pPr>
-          <w:hyperlink w:anchor="_Toc130380332" w:history="1">
+          <w:hyperlink w:anchor="_Toc132219643" w:history="1">
             <w:r>
               <w:rPr>
                 <w:rStyle w:val="Hyperlink"/>
@@ -2362,7 +2419,7 @@
                 <w:noProof/>
                 <w:webHidden/>
               </w:rPr>
-              <w:instrText xml:space="preserve"> PAGEREF _Toc130380332 \h </w:instrText>
+              <w:instrText xml:space="preserve"> PAGEREF _Toc132219643 \h </w:instrText>
             </w:r>
             <w:r>
               <w:rPr>
@@ -2413,7 +2470,7 @@
               <w:lang w:val="en-RS" w:eastAsia="en-GB"/>
             </w:rPr>
           </w:pPr>
-          <w:hyperlink w:anchor="_Toc130380333" w:history="1">
+          <w:hyperlink w:anchor="_Toc132219644" w:history="1">
             <w:r>
               <w:rPr>
                 <w:rStyle w:val="Hyperlink"/>
@@ -2475,7 +2532,7 @@
                 <w:noProof/>
                 <w:webHidden/>
               </w:rPr>
-              <w:instrText xml:space="preserve"> PAGEREF _Toc130380333 \h </w:instrText>
+              <w:instrText xml:space="preserve"> PAGEREF _Toc132219644 \h </w:instrText>
             </w:r>
             <w:r>
               <w:rPr>
@@ -2526,7 +2583,7 @@
               <w:lang w:val="en-RS" w:eastAsia="en-GB"/>
             </w:rPr>
           </w:pPr>
-          <w:hyperlink w:anchor="_Toc130380334" w:history="1">
+          <w:hyperlink w:anchor="_Toc132219645" w:history="1">
             <w:r>
               <w:rPr>
                 <w:rStyle w:val="Hyperlink"/>
@@ -2608,7 +2665,7 @@
                 <w:noProof/>
                 <w:webHidden/>
               </w:rPr>
-              <w:instrText xml:space="preserve"> PAGEREF _Toc130380334 \h </w:instrText>
+              <w:instrText xml:space="preserve"> PAGEREF _Toc132219645 \h </w:instrText>
             </w:r>
             <w:r>
               <w:rPr>
@@ -2659,7 +2716,7 @@
               <w:lang w:val="en-RS" w:eastAsia="en-GB"/>
             </w:rPr>
           </w:pPr>
-          <w:hyperlink w:anchor="_Toc130380335" w:history="1">
+          <w:hyperlink w:anchor="_Toc132219646" w:history="1">
             <w:r>
               <w:rPr>
                 <w:rStyle w:val="Hyperlink"/>
@@ -2710,7 +2767,7 @@
                 <w:noProof/>
                 <w:webHidden/>
               </w:rPr>
-              <w:instrText xml:space="preserve"> PAGEREF _Toc130380335 \h </w:instrText>
+              <w:instrText xml:space="preserve"> PAGEREF _Toc132219646 \h </w:instrText>
             </w:r>
             <w:r>
               <w:rPr>
@@ -2761,7 +2818,7 @@
               <w:lang w:val="en-RS" w:eastAsia="en-GB"/>
             </w:rPr>
           </w:pPr>
-          <w:hyperlink w:anchor="_Toc130380336" w:history="1">
+          <w:hyperlink w:anchor="_Toc132219647" w:history="1">
             <w:r>
               <w:rPr>
                 <w:rStyle w:val="Hyperlink"/>
@@ -2812,7 +2869,7 @@
                 <w:noProof/>
                 <w:webHidden/>
               </w:rPr>
-              <w:instrText xml:space="preserve"> PAGEREF _Toc130380336 \h </w:instrText>
+              <w:instrText xml:space="preserve"> PAGEREF _Toc132219647 \h </w:instrText>
             </w:r>
             <w:r>
               <w:rPr>
@@ -2855,7 +2912,7 @@
               <w:tab w:val="right" w:pos="10456"/>
             </w:tabs>
             <w:rPr>
-              <w:rFonts w:asciiTheme="minorHAnsi" w:eastAsiaTheme="minorEastAsia" w:hAnsiTheme="minorHAnsi" w:cstheme="minorHAnsi"/>
+              <w:rFonts w:asciiTheme="minorHAnsi" w:eastAsiaTheme="minorEastAsia" w:hAnsiTheme="minorHAnsi" w:cstheme="minorBidi"/>
               <w:noProof/>
               <w:color w:val="auto"/>
               <w:sz w:val="24"/>
@@ -2863,7 +2920,7 @@
               <w:lang w:val="en-RS" w:eastAsia="en-GB"/>
             </w:rPr>
           </w:pPr>
-          <w:hyperlink w:anchor="_Toc130380337" w:history="1">
+          <w:hyperlink w:anchor="_Toc132219648" w:history="1">
             <w:r>
               <w:rPr>
                 <w:rStyle w:val="Hyperlink"/>
@@ -2914,7 +2971,7 @@
                 <w:noProof/>
                 <w:webHidden/>
               </w:rPr>
-              <w:instrText xml:space="preserve"> PAGEREF _Toc130380337 \h </w:instrText>
+              <w:instrText xml:space="preserve"> PAGEREF _Toc132219648 \h </w:instrText>
             </w:r>
             <w:r>
               <w:rPr>
@@ -2984,7 +3041,7 @@
       <w:pPr>
         <w:pStyle w:val="Heading1"/>
       </w:pPr>
-      <w:bookmarkStart w:id="0" w:name="_Toc130380323"/>
+      <w:bookmarkStart w:id="0" w:name="_Toc132219634"/>
       <w:r>
         <w:lastRenderedPageBreak/>
         <w:t>Uvod</w:t>
@@ -3001,7 +3058,7 @@
           <w:rFonts w:asciiTheme="minorHAnsi" w:hAnsiTheme="minorHAnsi" w:cstheme="minorHAnsi"/>
         </w:rPr>
       </w:pPr>
-      <w:bookmarkStart w:id="1" w:name="_Toc130380324"/>
+      <w:bookmarkStart w:id="1" w:name="_Toc132219635"/>
       <w:r>
         <w:rPr>
           <w:rFonts w:asciiTheme="minorHAnsi" w:hAnsiTheme="minorHAnsi" w:cstheme="minorHAnsi"/>
@@ -3098,7 +3155,21 @@
           <w:rFonts w:asciiTheme="minorHAnsi" w:eastAsia="Times New Roman" w:hAnsiTheme="minorHAnsi" w:cstheme="minorHAnsi"/>
           <w:lang w:val="sr-Latn-RS"/>
         </w:rPr>
-        <w:t xml:space="preserve">određenog </w:t>
+        <w:t>određenog</w:t>
+      </w:r>
+      <w:r>
+        <w:rPr>
+          <w:rFonts w:asciiTheme="minorHAnsi" w:eastAsia="Times New Roman" w:hAnsiTheme="minorHAnsi" w:cstheme="minorHAnsi"/>
+          <w:lang w:val="sr-Latn-RS"/>
+        </w:rPr>
+        <w:t xml:space="preserve"> običnog korisnika,</w:t>
+      </w:r>
+      <w:r>
+        <w:rPr>
+          <w:rFonts w:asciiTheme="minorHAnsi" w:eastAsia="Times New Roman" w:hAnsiTheme="minorHAnsi" w:cstheme="minorHAnsi"/>
+          <w:lang w:val="sr-Latn-RS"/>
+        </w:rPr>
+        <w:t xml:space="preserve"> </w:t>
       </w:r>
       <w:proofErr w:type="spellStart"/>
       <w:r>
@@ -3263,7 +3334,7 @@
           <w:rFonts w:asciiTheme="minorHAnsi" w:hAnsiTheme="minorHAnsi" w:cstheme="minorHAnsi"/>
         </w:rPr>
       </w:pPr>
-      <w:bookmarkStart w:id="2" w:name="_Toc130380325"/>
+      <w:bookmarkStart w:id="2" w:name="_Toc132219636"/>
       <w:r>
         <w:rPr>
           <w:rFonts w:asciiTheme="minorHAnsi" w:hAnsiTheme="minorHAnsi" w:cstheme="minorHAnsi"/>
@@ -3300,7 +3371,7 @@
           <w:rFonts w:asciiTheme="minorHAnsi" w:hAnsiTheme="minorHAnsi" w:cstheme="minorHAnsi"/>
         </w:rPr>
       </w:pPr>
-      <w:bookmarkStart w:id="3" w:name="_Toc130380326"/>
+      <w:bookmarkStart w:id="3" w:name="_Toc132219637"/>
       <w:r>
         <w:rPr>
           <w:rFonts w:asciiTheme="minorHAnsi" w:hAnsiTheme="minorHAnsi" w:cstheme="minorHAnsi"/>
@@ -3358,7 +3429,7 @@
           <w:rFonts w:asciiTheme="minorHAnsi" w:hAnsiTheme="minorHAnsi" w:cstheme="minorHAnsi"/>
         </w:rPr>
       </w:pPr>
-      <w:bookmarkStart w:id="4" w:name="_Toc130380327"/>
+      <w:bookmarkStart w:id="4" w:name="_Toc132219638"/>
       <w:r>
         <w:rPr>
           <w:rFonts w:asciiTheme="minorHAnsi" w:hAnsiTheme="minorHAnsi" w:cstheme="minorHAnsi"/>
@@ -3823,7 +3894,7 @@
       <w:pPr>
         <w:pStyle w:val="Heading1"/>
       </w:pPr>
-      <w:bookmarkStart w:id="5" w:name="_Toc130380328"/>
+      <w:bookmarkStart w:id="5" w:name="_Toc132219639"/>
       <w:proofErr w:type="spellStart"/>
       <w:r>
         <w:t>Scenario</w:t>
@@ -3836,7 +3907,43 @@
         <w:rPr>
           <w:lang w:val="sr-Latn-RS"/>
         </w:rPr>
-        <w:t>ostavljanja recenzije književnog dela, autora ili izdavačke kuće</w:t>
+        <w:t>ostavljanja recenzije</w:t>
+      </w:r>
+      <w:r>
+        <w:rPr>
+          <w:lang w:val="sr-Latn-RS"/>
+        </w:rPr>
+        <w:t xml:space="preserve"> za običnog korisnika,</w:t>
+      </w:r>
+      <w:r>
+        <w:rPr>
+          <w:lang w:val="sr-Latn-RS"/>
+        </w:rPr>
+        <w:t xml:space="preserve"> književno del</w:t>
+      </w:r>
+      <w:r>
+        <w:rPr>
+          <w:lang w:val="sr-Latn-RS"/>
+        </w:rPr>
+        <w:t>o</w:t>
+      </w:r>
+      <w:r>
+        <w:rPr>
+          <w:lang w:val="sr-Latn-RS"/>
+        </w:rPr>
+        <w:t xml:space="preserve">, </w:t>
+      </w:r>
+      <w:r>
+        <w:rPr>
+          <w:lang w:val="sr-Latn-RS"/>
+        </w:rPr>
+        <w:t>autora</w:t>
+      </w:r>
+      <w:r>
+        <w:rPr>
+          <w:lang w:val="sr-Latn-RS"/>
+        </w:rPr>
+        <w:t xml:space="preserve"> ili izdavačku kuću</w:t>
       </w:r>
       <w:bookmarkEnd w:id="5"/>
     </w:p>
@@ -3849,7 +3956,7 @@
           <w:rFonts w:asciiTheme="minorHAnsi" w:hAnsiTheme="minorHAnsi" w:cstheme="minorHAnsi"/>
         </w:rPr>
       </w:pPr>
-      <w:bookmarkStart w:id="6" w:name="_Toc130380329"/>
+      <w:bookmarkStart w:id="6" w:name="_Toc132219640"/>
       <w:proofErr w:type="spellStart"/>
       <w:r>
         <w:rPr>
@@ -3900,7 +4007,79 @@
           <w:sz w:val="20"/>
           <w:szCs w:val="18"/>
         </w:rPr>
-        <w:t xml:space="preserve">Svaka od registrovanih kategorija korisnika može da ostavi novu recenziju (ocena + komentar) na knjigu, autora ili izdavačku kuću. </w:t>
+        <w:t xml:space="preserve">Obični </w:t>
+      </w:r>
+      <w:r>
+        <w:rPr>
+          <w:color w:val="auto"/>
+          <w:sz w:val="20"/>
+          <w:szCs w:val="18"/>
+        </w:rPr>
+        <w:t>korisni</w:t>
+      </w:r>
+      <w:r>
+        <w:rPr>
+          <w:color w:val="auto"/>
+          <w:sz w:val="20"/>
+          <w:szCs w:val="18"/>
+        </w:rPr>
+        <w:t>ci i autori (na dalje će obe uloge biti referisane sa korisnik)</w:t>
+      </w:r>
+      <w:r>
+        <w:rPr>
+          <w:color w:val="auto"/>
+          <w:sz w:val="20"/>
+          <w:szCs w:val="18"/>
+        </w:rPr>
+        <w:t xml:space="preserve"> mo</w:t>
+      </w:r>
+      <w:r>
+        <w:rPr>
+          <w:color w:val="auto"/>
+          <w:sz w:val="20"/>
+          <w:szCs w:val="18"/>
+        </w:rPr>
+        <w:t>gu</w:t>
+      </w:r>
+      <w:r>
+        <w:rPr>
+          <w:color w:val="auto"/>
+          <w:sz w:val="20"/>
+          <w:szCs w:val="18"/>
+        </w:rPr>
+        <w:t xml:space="preserve"> da ostav</w:t>
+      </w:r>
+      <w:r>
+        <w:rPr>
+          <w:color w:val="auto"/>
+          <w:sz w:val="20"/>
+          <w:szCs w:val="18"/>
+        </w:rPr>
+        <w:t>e</w:t>
+      </w:r>
+      <w:r>
+        <w:rPr>
+          <w:color w:val="auto"/>
+          <w:sz w:val="20"/>
+          <w:szCs w:val="18"/>
+        </w:rPr>
+        <w:t xml:space="preserve"> novu recenziju (ocena + komentar) na </w:t>
+      </w:r>
+      <w:r>
+        <w:rPr>
+          <w:color w:val="auto"/>
+          <w:sz w:val="20"/>
+          <w:szCs w:val="18"/>
+        </w:rPr>
+        <w:t xml:space="preserve">običnog korisnika, </w:t>
+      </w:r>
+      <w:r>
+        <w:rPr>
+          <w:color w:val="auto"/>
+          <w:sz w:val="20"/>
+          <w:szCs w:val="18"/>
+        </w:rPr>
+        <w:t xml:space="preserve">knjigu, autora ili izdavačku kuću. </w:t>
       </w:r>
     </w:p>
     <w:p>
@@ -3912,7 +4091,7 @@
           <w:rFonts w:asciiTheme="minorHAnsi" w:hAnsiTheme="minorHAnsi" w:cstheme="minorHAnsi"/>
         </w:rPr>
       </w:pPr>
-      <w:bookmarkStart w:id="7" w:name="_Toc130380330"/>
+      <w:bookmarkStart w:id="7" w:name="_Toc132219641"/>
       <w:proofErr w:type="spellStart"/>
       <w:r>
         <w:rPr>
@@ -3953,7 +4132,7 @@
           <w:rFonts w:asciiTheme="minorHAnsi" w:hAnsiTheme="minorHAnsi" w:cstheme="minorHAnsi"/>
         </w:rPr>
       </w:pPr>
-      <w:bookmarkStart w:id="8" w:name="_Toc130380331"/>
+      <w:bookmarkStart w:id="8" w:name="_Toc132219642"/>
       <w:proofErr w:type="spellStart"/>
       <w:r>
         <w:rPr>
@@ -4217,7 +4396,7 @@
           <w:lang w:val="sr-Latn-RS"/>
         </w:rPr>
       </w:pPr>
-      <w:bookmarkStart w:id="9" w:name="_Toc130380332"/>
+      <w:bookmarkStart w:id="9" w:name="_Toc132219643"/>
       <w:r>
         <w:rPr>
           <w:lang w:val="sr-Latn-RS"/>
@@ -4329,7 +4508,7 @@
           <w:lang w:val="sr-Latn-RS"/>
         </w:rPr>
       </w:pPr>
-      <w:bookmarkStart w:id="10" w:name="_Toc130380333"/>
+      <w:bookmarkStart w:id="10" w:name="_Toc132219644"/>
       <w:proofErr w:type="spellStart"/>
       <w:r>
         <w:rPr>
@@ -4489,7 +4668,7 @@
           <w:lang w:val="sr-Latn-RS"/>
         </w:rPr>
       </w:pPr>
-      <w:bookmarkStart w:id="11" w:name="_Toc130380334"/>
+      <w:bookmarkStart w:id="11" w:name="_Toc132219645"/>
       <w:r>
         <w:rPr>
           <w:lang w:val="sr-Latn-RS"/>
@@ -4602,6 +4781,14 @@
     </w:p>
     <w:p>
       <w:pPr>
+        <w:rPr>
+          <w:szCs w:val="20"/>
+          <w:lang w:val="sr-Latn-RS"/>
+        </w:rPr>
+      </w:pPr>
+    </w:p>
+    <w:p>
+      <w:pPr>
         <w:pStyle w:val="ListParagraph"/>
         <w:numPr>
           <w:ilvl w:val="0"/>
@@ -4658,14 +4845,6 @@
     </w:p>
     <w:p>
       <w:pPr>
-        <w:rPr>
-          <w:szCs w:val="20"/>
-          <w:lang w:val="sr-Latn-RS"/>
-        </w:rPr>
-      </w:pPr>
-    </w:p>
-    <w:p>
-      <w:pPr>
         <w:pStyle w:val="ListParagraph"/>
         <w:numPr>
           <w:ilvl w:val="0"/>
@@ -4780,7 +4959,7 @@
           <w:rFonts w:asciiTheme="minorHAnsi" w:hAnsiTheme="minorHAnsi" w:cstheme="minorHAnsi"/>
         </w:rPr>
       </w:pPr>
-      <w:bookmarkStart w:id="12" w:name="_Toc130380335"/>
+      <w:bookmarkStart w:id="12" w:name="_Toc132219646"/>
       <w:r>
         <w:rPr>
           <w:rFonts w:asciiTheme="minorHAnsi" w:hAnsiTheme="minorHAnsi" w:cstheme="minorHAnsi"/>
@@ -4818,7 +4997,7 @@
           <w:rFonts w:asciiTheme="minorHAnsi" w:hAnsiTheme="minorHAnsi" w:cstheme="minorHAnsi"/>
         </w:rPr>
       </w:pPr>
-      <w:bookmarkStart w:id="13" w:name="_Toc130380336"/>
+      <w:bookmarkStart w:id="13" w:name="_Toc132219647"/>
       <w:proofErr w:type="spellStart"/>
       <w:r>
         <w:rPr>
@@ -4905,7 +5084,21 @@
           <w:rFonts w:asciiTheme="minorHAnsi" w:hAnsiTheme="minorHAnsi" w:cstheme="minorHAnsi"/>
           <w:lang w:val="sr-Latn-RS"/>
         </w:rPr>
-        <w:t>stranici književnog dela, autora ili izdavačke kuće za koju bi ostavio recenziju</w:t>
+        <w:t xml:space="preserve">stranici </w:t>
+      </w:r>
+      <w:r>
+        <w:rPr>
+          <w:rFonts w:asciiTheme="minorHAnsi" w:hAnsiTheme="minorHAnsi" w:cstheme="minorHAnsi"/>
+          <w:lang w:val="sr-Latn-RS"/>
+        </w:rPr>
+        <w:t xml:space="preserve">običnog korisnika, </w:t>
+      </w:r>
+      <w:r>
+        <w:rPr>
+          <w:rFonts w:asciiTheme="minorHAnsi" w:hAnsiTheme="minorHAnsi" w:cstheme="minorHAnsi"/>
+          <w:lang w:val="sr-Latn-RS"/>
+        </w:rPr>
+        <w:t>književnog dela, autora ili izdavačke kuće za koju bi ostavio recenziju</w:t>
       </w:r>
       <w:r>
         <w:rPr>
@@ -4963,7 +5156,7 @@
           <w:rFonts w:asciiTheme="minorHAnsi" w:hAnsiTheme="minorHAnsi" w:cstheme="minorHAnsi"/>
           <w:lang w:val="sr-Latn-RS"/>
         </w:rPr>
-        <w:t xml:space="preserve"> </w:t>
+        <w:t xml:space="preserve"> običnih korisnika, </w:t>
       </w:r>
       <w:r>
         <w:rPr>
@@ -5011,7 +5204,7 @@
           <w:rFonts w:asciiTheme="minorHAnsi" w:hAnsiTheme="minorHAnsi" w:cstheme="minorHAnsi"/>
         </w:rPr>
       </w:pPr>
-      <w:bookmarkStart w:id="14" w:name="_Toc130380337"/>
+      <w:bookmarkStart w:id="14" w:name="_Toc132219648"/>
       <w:proofErr w:type="spellStart"/>
       <w:r>
         <w:rPr>
@@ -5040,7 +5233,21 @@
           <w:rFonts w:asciiTheme="minorHAnsi" w:eastAsia="Times New Roman" w:hAnsiTheme="minorHAnsi" w:cstheme="minorHAnsi"/>
           <w:lang w:val="sr-Latn-RS"/>
         </w:rPr>
-        <w:t>Recenzija se beleži u bazu podataka i postaje vidljiva na stranici književnog dela, autora ili izdavačke kuće koju je korisnik inicijalno odabrao</w:t>
+        <w:t>Recenzija se beleži u bazu podataka i postaje vidljiva na stranici</w:t>
+      </w:r>
+      <w:r>
+        <w:rPr>
+          <w:rFonts w:asciiTheme="minorHAnsi" w:eastAsia="Times New Roman" w:hAnsiTheme="minorHAnsi" w:cstheme="minorHAnsi"/>
+          <w:lang w:val="sr-Latn-RS"/>
+        </w:rPr>
+        <w:t xml:space="preserve"> običnog korisnika, </w:t>
+      </w:r>
+      <w:r>
+        <w:rPr>
+          <w:rFonts w:asciiTheme="minorHAnsi" w:eastAsia="Times New Roman" w:hAnsiTheme="minorHAnsi" w:cstheme="minorHAnsi"/>
+          <w:lang w:val="sr-Latn-RS"/>
+        </w:rPr>
+        <w:t xml:space="preserve"> književnog dela, autora ili izdavačke kuće koju je korisnik inicijalno odabrao</w:t>
       </w:r>
       <w:r>
         <w:rPr>
@@ -8841,6 +9048,23 @@
 </file>
 
 <file path=customXml/item1.xml><?xml version="1.0" encoding="utf-8"?>
+<?mso-contentType ?>
+<FormTemplates xmlns="http://schemas.microsoft.com/sharepoint/v3/contenttype/forms">
+  <Display>DocumentLibraryForm</Display>
+  <Edit>DocumentLibraryForm</Edit>
+  <New>DocumentLibraryForm</New>
+</FormTemplates>
+</file>
+
+<file path=customXml/item2.xml><?xml version="1.0" encoding="utf-8"?>
+<p:properties xmlns:p="http://schemas.microsoft.com/office/2006/metadata/properties" xmlns:xsi="http://www.w3.org/2001/XMLSchema-instance" xmlns:pc="http://schemas.microsoft.com/office/infopath/2007/PartnerControls">
+  <documentManagement>
+    <_activity xmlns="f3aca384-f4cd-4657-99ad-78046292e3af" xsi:nil="true"/>
+  </documentManagement>
+</p:properties>
+</file>
+
+<file path=customXml/item3.xml><?xml version="1.0" encoding="utf-8"?>
 <ct:contentTypeSchema xmlns:ct="http://schemas.microsoft.com/office/2006/metadata/contentType" xmlns:ma="http://schemas.microsoft.com/office/2006/metadata/properties/metaAttributes" ct:_="" ma:_="" ma:contentTypeName="Document" ma:contentTypeID="0x0101004F58E0A79398F640B3C22AB56689247E" ma:contentTypeVersion="15" ma:contentTypeDescription="Create a new document." ma:contentTypeScope="" ma:versionID="2b522001278fe7f3e32487cf4a76ace2">
   <xsd:schema xmlns:xsd="http://www.w3.org/2001/XMLSchema" xmlns:xs="http://www.w3.org/2001/XMLSchema" xmlns:p="http://schemas.microsoft.com/office/2006/metadata/properties" xmlns:ns3="f3aca384-f4cd-4657-99ad-78046292e3af" xmlns:ns4="5a7e4427-c04a-4c23-93b5-e4342274ec81" targetNamespace="http://schemas.microsoft.com/office/2006/metadata/properties" ma:root="true" ma:fieldsID="da34ccc8e47a8f0ad10e4750fb2e4d87" ns3:_="" ns4:_="">
     <xsd:import namespace="f3aca384-f4cd-4657-99ad-78046292e3af"/>
@@ -9075,24 +9299,25 @@
 </ct:contentTypeSchema>
 </file>
 
-<file path=customXml/item2.xml><?xml version="1.0" encoding="utf-8"?>
-<p:properties xmlns:p="http://schemas.microsoft.com/office/2006/metadata/properties" xmlns:xsi="http://www.w3.org/2001/XMLSchema-instance" xmlns:pc="http://schemas.microsoft.com/office/infopath/2007/PartnerControls">
-  <documentManagement>
-    <_activity xmlns="f3aca384-f4cd-4657-99ad-78046292e3af" xsi:nil="true"/>
-  </documentManagement>
-</p:properties>
+<file path=customXml/itemProps1.xml><?xml version="1.0" encoding="utf-8"?>
+<ds:datastoreItem xmlns:ds="http://schemas.openxmlformats.org/officeDocument/2006/customXml" ds:itemID="{4C49C1E0-66EA-4EEA-8603-A13FC4A3BADC}">
+  <ds:schemaRefs>
+    <ds:schemaRef ds:uri="http://schemas.microsoft.com/sharepoint/v3/contenttype/forms"/>
+  </ds:schemaRefs>
+</ds:datastoreItem>
 </file>
 
-<file path=customXml/item3.xml><?xml version="1.0" encoding="utf-8"?>
-<?mso-contentType ?>
-<FormTemplates xmlns="http://schemas.microsoft.com/sharepoint/v3/contenttype/forms">
-  <Display>DocumentLibraryForm</Display>
-  <Edit>DocumentLibraryForm</Edit>
-  <New>DocumentLibraryForm</New>
-</FormTemplates>
+<file path=customXml/itemProps2.xml><?xml version="1.0" encoding="utf-8"?>
+<ds:datastoreItem xmlns:ds="http://schemas.openxmlformats.org/officeDocument/2006/customXml" ds:itemID="{DEEF2E8C-9AE7-43FB-8EE6-AAFB38146B76}">
+  <ds:schemaRefs>
+    <ds:schemaRef ds:uri="http://schemas.microsoft.com/office/2006/metadata/properties"/>
+    <ds:schemaRef ds:uri="http://schemas.microsoft.com/office/infopath/2007/PartnerControls"/>
+    <ds:schemaRef ds:uri="f3aca384-f4cd-4657-99ad-78046292e3af"/>
+  </ds:schemaRefs>
+</ds:datastoreItem>
 </file>
 
-<file path=customXml/itemProps1.xml><?xml version="1.0" encoding="utf-8"?>
+<file path=customXml/itemProps3.xml><?xml version="1.0" encoding="utf-8"?>
 <ds:datastoreItem xmlns:ds="http://schemas.openxmlformats.org/officeDocument/2006/customXml" ds:itemID="{1DB0D3B4-31DF-4501-8F42-DAA30625C6EB}">
   <ds:schemaRefs>
     <ds:schemaRef ds:uri="http://schemas.microsoft.com/office/2006/metadata/contentType"/>
@@ -9109,22 +9334,4 @@
     <ds:schemaRef ds:uri="http://schemas.microsoft.com/internal/obd"/>
   </ds:schemaRefs>
 </ds:datastoreItem>
-</file>
-
-<file path=customXml/itemProps2.xml><?xml version="1.0" encoding="utf-8"?>
-<ds:datastoreItem xmlns:ds="http://schemas.openxmlformats.org/officeDocument/2006/customXml" ds:itemID="{DEEF2E8C-9AE7-43FB-8EE6-AAFB38146B76}">
-  <ds:schemaRefs>
-    <ds:schemaRef ds:uri="http://schemas.microsoft.com/office/2006/metadata/properties"/>
-    <ds:schemaRef ds:uri="http://schemas.microsoft.com/office/infopath/2007/PartnerControls"/>
-    <ds:schemaRef ds:uri="f3aca384-f4cd-4657-99ad-78046292e3af"/>
-  </ds:schemaRefs>
-</ds:datastoreItem>
-</file>
-
-<file path=customXml/itemProps3.xml><?xml version="1.0" encoding="utf-8"?>
-<ds:datastoreItem xmlns:ds="http://schemas.openxmlformats.org/officeDocument/2006/customXml" ds:itemID="{4C49C1E0-66EA-4EEA-8603-A13FC4A3BADC}">
-  <ds:schemaRefs>
-    <ds:schemaRef ds:uri="http://schemas.microsoft.com/sharepoint/v3/contenttype/forms"/>
-  </ds:schemaRefs>
-</ds:datastoreItem>
 </file>
</xml_diff>